<commit_message>
Add current versoin of documentation
</commit_message>
<xml_diff>
--- a/documentation/Specifikáció_Dokumentáció_LDP_CZH_FoxHabits.docx
+++ b/documentation/Specifikáció_Dokumentáció_LDP_CZH_FoxHabits.docx
@@ -493,7 +493,25 @@
               <w:szCs w:val="28"/>
               <w:lang w:eastAsia="hu-HU"/>
             </w:rPr>
-            <w:t>: 2025. április 4.</w:t>
+            <w:t xml:space="preserve">: 2025. április </w:t>
+          </w:r>
+          <w:r>
+            <w:rPr>
+              <w:rFonts w:ascii="Times New Roman" w:eastAsia="Times New Roman" w:hAnsi="Times New Roman" w:cs="Times New Roman"/>
+              <w:sz w:val="28"/>
+              <w:szCs w:val="28"/>
+              <w:lang w:eastAsia="hu-HU"/>
+            </w:rPr>
+            <w:t>7</w:t>
+          </w:r>
+          <w:r>
+            <w:rPr>
+              <w:rFonts w:ascii="Times New Roman" w:eastAsia="Times New Roman" w:hAnsi="Times New Roman" w:cs="Times New Roman"/>
+              <w:sz w:val="28"/>
+              <w:szCs w:val="28"/>
+              <w:lang w:eastAsia="hu-HU"/>
+            </w:rPr>
+            <w:t>.</w:t>
           </w:r>
         </w:p>
         <w:p>
@@ -34293,7 +34311,14 @@
           <w:rFonts w:ascii="Aptos" w:hAnsi="Aptos"/>
           <w:color w:val="0C3512" w:themeColor="accent3" w:themeShade="80"/>
         </w:rPr>
-        <w:t>Automata tesztelés, Cypress</w:t>
+        <w:t xml:space="preserve">Automata tesztelés, </w:t>
+      </w:r>
+      <w:r>
+        <w:rPr>
+          <w:rFonts w:ascii="Aptos" w:hAnsi="Aptos"/>
+          <w:color w:val="0C3512" w:themeColor="accent3" w:themeShade="80"/>
+        </w:rPr>
+        <w:t>Vitest</w:t>
       </w:r>
     </w:p>
     <w:p>
@@ -39075,7 +39100,7 @@
                 <w:lang w:val="en-GB" w:eastAsia="en-GB"/>
                 <w14:ligatures w14:val="none"/>
               </w:rPr>
-              <w:t>-</w:t>
+              <w:t>$0.18</w:t>
             </w:r>
           </w:p>
         </w:tc>
@@ -39354,20 +39379,6 @@
         </w:tc>
       </w:tr>
     </w:tbl>
-    <w:p>
-      <w:pPr>
-        <w:pStyle w:val="Heading2"/>
-        <w:spacing w:line="360" w:lineRule="auto"/>
-        <w:rPr>
-          <w:rFonts w:ascii="Aptos" w:hAnsi="Aptos"/>
-          <w:b/>
-          <w:bCs/>
-          <w:color w:val="auto"/>
-          <w:sz w:val="28"/>
-          <w:szCs w:val="28"/>
-        </w:rPr>
-      </w:pPr>
-    </w:p>
     <w:p>
       <w:pPr>
         <w:pStyle w:val="Heading2"/>

</xml_diff>